<commit_message>
Automatically updates the currencies when they are outdated
</commit_message>
<xml_diff>
--- a/Report.docx
+++ b/Report.docx
@@ -8,6 +8,204 @@
           <w:lang w:val="en-US"/>
         </w:rPr>
       </w:pPr>
+    </w:p>
+    <w:p>
+      <w:pPr>
+        <w:rPr>
+          <w:lang w:val="en-US"/>
+        </w:rPr>
+      </w:pPr>
+      <w:r>
+        <w:rPr>
+          <w:lang w:val="en-US"/>
+        </w:rPr>
+        <w:t>delimiter //</w:t>
+      </w:r>
+    </w:p>
+    <w:p>
+      <w:pPr>
+        <w:rPr>
+          <w:lang w:val="en-US"/>
+        </w:rPr>
+      </w:pPr>
+      <w:r>
+        <w:rPr>
+          <w:lang w:val="en-US"/>
+        </w:rPr>
+        <w:t xml:space="preserve">CREATE TRIGGER </w:t>
+      </w:r>
+      <w:proofErr w:type="spellStart"/>
+      <w:r>
+        <w:rPr>
+          <w:lang w:val="en-US"/>
+        </w:rPr>
+        <w:t>move_to_history</w:t>
+      </w:r>
+      <w:proofErr w:type="spellEnd"/>
+      <w:r>
+        <w:rPr>
+          <w:lang w:val="en-US"/>
+        </w:rPr>
+        <w:t xml:space="preserve"> BEFORE UPDATE ON `currency`</w:t>
+      </w:r>
+    </w:p>
+    <w:p>
+      <w:pPr>
+        <w:rPr>
+          <w:lang w:val="en-US"/>
+        </w:rPr>
+      </w:pPr>
+      <w:r>
+        <w:rPr>
+          <w:lang w:val="en-US"/>
+        </w:rPr>
+        <w:t xml:space="preserve">    FOR EACH ROW</w:t>
+      </w:r>
+    </w:p>
+    <w:p>
+      <w:pPr>
+        <w:rPr>
+          <w:lang w:val="en-US"/>
+        </w:rPr>
+      </w:pPr>
+      <w:r>
+        <w:rPr>
+          <w:lang w:val="en-US"/>
+        </w:rPr>
+        <w:t xml:space="preserve">    BEGIN</w:t>
+      </w:r>
+    </w:p>
+    <w:p>
+      <w:pPr>
+        <w:rPr>
+          <w:lang w:val="en-US"/>
+        </w:rPr>
+      </w:pPr>
+      <w:r>
+        <w:rPr>
+          <w:lang w:val="en-US"/>
+        </w:rPr>
+        <w:t xml:space="preserve">    </w:t>
+      </w:r>
+      <w:r>
+        <w:rPr>
+          <w:lang w:val="en-US"/>
+        </w:rPr>
+        <w:tab/>
+        <w:t>INSERT INTO `</w:t>
+      </w:r>
+      <w:proofErr w:type="spellStart"/>
+      <w:r>
+        <w:rPr>
+          <w:lang w:val="en-US"/>
+        </w:rPr>
+        <w:t>currency_history</w:t>
+      </w:r>
+      <w:proofErr w:type="spellEnd"/>
+      <w:r>
+        <w:rPr>
+          <w:lang w:val="en-US"/>
+        </w:rPr>
+        <w:t>`</w:t>
+      </w:r>
+    </w:p>
+    <w:p>
+      <w:pPr>
+        <w:rPr>
+          <w:lang w:val="en-US"/>
+        </w:rPr>
+      </w:pPr>
+      <w:r>
+        <w:rPr>
+          <w:lang w:val="en-US"/>
+        </w:rPr>
+        <w:t xml:space="preserve">        SET name = OLD.name,</w:t>
+      </w:r>
+    </w:p>
+    <w:p>
+      <w:pPr>
+        <w:rPr>
+          <w:lang w:val="en-US"/>
+        </w:rPr>
+      </w:pPr>
+      <w:r>
+        <w:rPr>
+          <w:lang w:val="en-US"/>
+        </w:rPr>
+        <w:t xml:space="preserve">        value = </w:t>
+      </w:r>
+      <w:proofErr w:type="spellStart"/>
+      <w:r>
+        <w:rPr>
+          <w:lang w:val="en-US"/>
+        </w:rPr>
+        <w:t>OLD.value</w:t>
+      </w:r>
+      <w:proofErr w:type="spellEnd"/>
+      <w:r>
+        <w:rPr>
+          <w:lang w:val="en-US"/>
+        </w:rPr>
+        <w:t>,</w:t>
+      </w:r>
+    </w:p>
+    <w:p>
+      <w:pPr>
+        <w:rPr>
+          <w:lang w:val="en-US"/>
+        </w:rPr>
+      </w:pPr>
+      <w:r>
+        <w:rPr>
+          <w:lang w:val="en-US"/>
+        </w:rPr>
+        <w:t xml:space="preserve">        TST = OLD.TST,</w:t>
+      </w:r>
+    </w:p>
+    <w:p>
+      <w:pPr>
+        <w:rPr>
+          <w:lang w:val="en-US"/>
+        </w:rPr>
+      </w:pPr>
+      <w:r>
+        <w:rPr>
+          <w:lang w:val="en-US"/>
+        </w:rPr>
+        <w:t xml:space="preserve">        TET = FROM_UNIXTIME(UNIX_TIMESTAMP(CURRENT_TIMESTAMP()))</w:t>
+      </w:r>
+      <w:r>
+        <w:rPr>
+          <w:lang w:val="en-US"/>
+        </w:rPr>
+        <w:t>;</w:t>
+      </w:r>
+    </w:p>
+    <w:p>
+      <w:pPr>
+        <w:rPr>
+          <w:lang w:val="en-US"/>
+        </w:rPr>
+      </w:pPr>
+      <w:r>
+        <w:rPr>
+          <w:lang w:val="en-US"/>
+        </w:rPr>
+        <w:t xml:space="preserve">    END;//</w:t>
+      </w:r>
+    </w:p>
+    <w:p>
+      <w:pPr>
+        <w:rPr>
+          <w:lang w:val="en-US"/>
+        </w:rPr>
+      </w:pPr>
+      <w:r>
+        <w:rPr>
+          <w:lang w:val="en-US"/>
+        </w:rPr>
+        <w:t>delimiter ;</w:t>
+      </w:r>
       <w:bookmarkStart w:id="0" w:name="_GoBack"/>
       <w:bookmarkEnd w:id="0"/>
     </w:p>
@@ -17,213 +215,6 @@
           <w:lang w:val="en-US"/>
         </w:rPr>
       </w:pPr>
-      <w:r>
-        <w:rPr>
-          <w:lang w:val="en-US"/>
-        </w:rPr>
-        <w:t>delimiter //</w:t>
-      </w:r>
-    </w:p>
-    <w:p>
-      <w:pPr>
-        <w:rPr>
-          <w:lang w:val="en-US"/>
-        </w:rPr>
-      </w:pPr>
-      <w:r>
-        <w:rPr>
-          <w:lang w:val="en-US"/>
-        </w:rPr>
-        <w:t xml:space="preserve">CREATE TRIGGER </w:t>
-      </w:r>
-      <w:proofErr w:type="spellStart"/>
-      <w:r>
-        <w:rPr>
-          <w:lang w:val="en-US"/>
-        </w:rPr>
-        <w:t>move_to_history</w:t>
-      </w:r>
-      <w:proofErr w:type="spellEnd"/>
-      <w:r>
-        <w:rPr>
-          <w:lang w:val="en-US"/>
-        </w:rPr>
-        <w:t xml:space="preserve"> BEFORE UPDATE ON `currency`</w:t>
-      </w:r>
-    </w:p>
-    <w:p>
-      <w:pPr>
-        <w:rPr>
-          <w:lang w:val="en-US"/>
-        </w:rPr>
-      </w:pPr>
-      <w:r>
-        <w:rPr>
-          <w:lang w:val="en-US"/>
-        </w:rPr>
-        <w:t xml:space="preserve">    FOR EACH ROW</w:t>
-      </w:r>
-    </w:p>
-    <w:p>
-      <w:pPr>
-        <w:rPr>
-          <w:lang w:val="en-US"/>
-        </w:rPr>
-      </w:pPr>
-      <w:r>
-        <w:rPr>
-          <w:lang w:val="en-US"/>
-        </w:rPr>
-        <w:t xml:space="preserve">    BEGIN</w:t>
-      </w:r>
-    </w:p>
-    <w:p>
-      <w:pPr>
-        <w:rPr>
-          <w:lang w:val="en-US"/>
-        </w:rPr>
-      </w:pPr>
-      <w:r>
-        <w:rPr>
-          <w:lang w:val="en-US"/>
-        </w:rPr>
-        <w:t xml:space="preserve">    </w:t>
-      </w:r>
-      <w:r>
-        <w:rPr>
-          <w:lang w:val="en-US"/>
-        </w:rPr>
-        <w:tab/>
-        <w:t>INSERT INTO `</w:t>
-      </w:r>
-      <w:proofErr w:type="spellStart"/>
-      <w:r>
-        <w:rPr>
-          <w:lang w:val="en-US"/>
-        </w:rPr>
-        <w:t>currency_history</w:t>
-      </w:r>
-      <w:proofErr w:type="spellEnd"/>
-      <w:r>
-        <w:rPr>
-          <w:lang w:val="en-US"/>
-        </w:rPr>
-        <w:t>`</w:t>
-      </w:r>
-    </w:p>
-    <w:p>
-      <w:pPr>
-        <w:rPr>
-          <w:lang w:val="en-US"/>
-        </w:rPr>
-      </w:pPr>
-      <w:r>
-        <w:rPr>
-          <w:lang w:val="en-US"/>
-        </w:rPr>
-        <w:t xml:space="preserve">        SET name = OLD.name,</w:t>
-      </w:r>
-    </w:p>
-    <w:p>
-      <w:pPr>
-        <w:rPr>
-          <w:lang w:val="en-US"/>
-        </w:rPr>
-      </w:pPr>
-      <w:r>
-        <w:rPr>
-          <w:lang w:val="en-US"/>
-        </w:rPr>
-        <w:t xml:space="preserve">        value = </w:t>
-      </w:r>
-      <w:proofErr w:type="spellStart"/>
-      <w:r>
-        <w:rPr>
-          <w:lang w:val="en-US"/>
-        </w:rPr>
-        <w:t>OLD.value</w:t>
-      </w:r>
-      <w:proofErr w:type="spellEnd"/>
-      <w:r>
-        <w:rPr>
-          <w:lang w:val="en-US"/>
-        </w:rPr>
-        <w:t>,</w:t>
-      </w:r>
-    </w:p>
-    <w:p>
-      <w:pPr>
-        <w:rPr>
-          <w:lang w:val="en-US"/>
-        </w:rPr>
-      </w:pPr>
-      <w:r>
-        <w:rPr>
-          <w:lang w:val="en-US"/>
-        </w:rPr>
-        <w:t xml:space="preserve">        TST = OLD.TST,</w:t>
-      </w:r>
-    </w:p>
-    <w:p>
-      <w:pPr>
-        <w:rPr>
-          <w:lang w:val="en-US"/>
-        </w:rPr>
-      </w:pPr>
-      <w:r>
-        <w:rPr>
-          <w:lang w:val="en-US"/>
-        </w:rPr>
-        <w:t xml:space="preserve">        TET = FROM_UNIXTIME(UNIX_TIMESTAMP(CURRENT_</w:t>
-      </w:r>
-      <w:proofErr w:type="gramStart"/>
-      <w:r>
-        <w:rPr>
-          <w:lang w:val="en-US"/>
-        </w:rPr>
-        <w:t>TIMESTAMP(</w:t>
-      </w:r>
-      <w:proofErr w:type="gramEnd"/>
-      <w:r>
-        <w:rPr>
-          <w:lang w:val="en-US"/>
-        </w:rPr>
-        <w:t>)))</w:t>
-      </w:r>
-      <w:r>
-        <w:rPr>
-          <w:lang w:val="en-US"/>
-        </w:rPr>
-        <w:t>;</w:t>
-      </w:r>
-    </w:p>
-    <w:p>
-      <w:pPr>
-        <w:rPr>
-          <w:lang w:val="en-US"/>
-        </w:rPr>
-      </w:pPr>
-      <w:r>
-        <w:rPr>
-          <w:lang w:val="en-US"/>
-        </w:rPr>
-        <w:t xml:space="preserve">    END;//</w:t>
-      </w:r>
-    </w:p>
-    <w:p>
-      <w:pPr>
-        <w:rPr>
-          <w:lang w:val="en-US"/>
-        </w:rPr>
-      </w:pPr>
-      <w:proofErr w:type="gramStart"/>
-      <w:r>
-        <w:rPr>
-          <w:lang w:val="en-US"/>
-        </w:rPr>
-        <w:t>delimiter ;</w:t>
-      </w:r>
-      <w:proofErr w:type="gramEnd"/>
     </w:p>
     <w:sectPr>
       <w:pgSz w:w="11906" w:h="16838"/>
@@ -358,6 +349,7 @@
     <w:lsdException w:name="HTML Sample" w:semiHidden="1" w:unhideWhenUsed="1"/>
     <w:lsdException w:name="HTML Typewriter" w:semiHidden="1" w:unhideWhenUsed="1"/>
     <w:lsdException w:name="HTML Variable" w:semiHidden="1" w:unhideWhenUsed="1"/>
+    <w:lsdException w:name="Normal Table" w:semiHidden="1" w:unhideWhenUsed="1"/>
     <w:lsdException w:name="annotation subject" w:semiHidden="1" w:unhideWhenUsed="1"/>
     <w:lsdException w:name="No List" w:semiHidden="1" w:unhideWhenUsed="1"/>
     <w:lsdException w:name="Outline List 1" w:semiHidden="1" w:unhideWhenUsed="1"/>
@@ -403,9 +395,11 @@
     <w:lsdException w:name="Table Subtle 1" w:semiHidden="1" w:unhideWhenUsed="1"/>
     <w:lsdException w:name="Table Subtle 2" w:semiHidden="1" w:unhideWhenUsed="1"/>
     <w:lsdException w:name="Table Web 1" w:semiHidden="1" w:unhideWhenUsed="1"/>
+    <w:lsdException w:name="Table Web 2" w:semiHidden="1" w:unhideWhenUsed="1"/>
     <w:lsdException w:name="Table Web 3" w:semiHidden="1" w:unhideWhenUsed="1"/>
     <w:lsdException w:name="Balloon Text" w:semiHidden="1" w:unhideWhenUsed="1"/>
     <w:lsdException w:name="Table Grid" w:uiPriority="39"/>
+    <w:lsdException w:name="Table Theme" w:semiHidden="1" w:unhideWhenUsed="1"/>
     <w:lsdException w:name="Placeholder Text" w:semiHidden="1"/>
     <w:lsdException w:name="No Spacing" w:uiPriority="1" w:qFormat="1"/>
     <w:lsdException w:name="Light Shading" w:uiPriority="60"/>
@@ -635,6 +629,7 @@
   <w:style w:type="character" w:default="1" w:styleId="Standardskriftforavsnitt">
     <w:name w:val="Default Paragraph Font"/>
     <w:uiPriority w:val="1"/>
+    <w:semiHidden/>
     <w:unhideWhenUsed/>
   </w:style>
   <w:style w:type="table" w:default="1" w:styleId="Vanligtabell">

</xml_diff>